<commit_message>
add while overtime pay
</commit_message>
<xml_diff>
--- a/Practice/Week 6/Jobsheet 6.docx
+++ b/Practice/Week 6/Jobsheet 6.docx
@@ -700,6 +700,7 @@
       <w:r>
         <w:rPr>
           <w:rFonts w:cstheme="minorHAnsi"/>
+          <w:noProof/>
           <w:color w:val="000000"/>
           <w:kern w:val="0"/>
           <w:sz w:val="23"/>
@@ -775,6 +776,7 @@
       <w:r>
         <w:rPr>
           <w:rFonts w:cstheme="minorHAnsi"/>
+          <w:noProof/>
           <w:color w:val="000000"/>
           <w:kern w:val="0"/>
           <w:sz w:val="23"/>
@@ -1006,566 +1008,12 @@
           <w:sz w:val="23"/>
           <w:szCs w:val="23"/>
         </w:rPr>
-        <w:t>The reason</w:t>
-      </w:r>
-      <w:r>
-        <w:rPr>
-          <w:sz w:val="23"/>
-          <w:szCs w:val="23"/>
-        </w:rPr>
-        <w:t xml:space="preserve"> of display is</w:t>
-      </w:r>
-      <w:r>
-        <w:rPr>
-          <w:sz w:val="23"/>
-          <w:szCs w:val="23"/>
-        </w:rPr>
-        <w:t xml:space="preserve"> </w:t>
-      </w:r>
-      <w:r>
-        <w:rPr>
-          <w:sz w:val="23"/>
-          <w:szCs w:val="23"/>
-        </w:rPr>
-        <w:t>“</w:t>
-      </w:r>
-      <w:r>
-        <w:rPr>
-          <w:sz w:val="23"/>
-          <w:szCs w:val="23"/>
-        </w:rPr>
-        <w:t>65</w:t>
-      </w:r>
-      <w:r>
-        <w:rPr>
-          <w:sz w:val="23"/>
-          <w:szCs w:val="23"/>
-        </w:rPr>
-        <w:t>”</w:t>
-      </w:r>
-      <w:r>
-        <w:rPr>
-          <w:sz w:val="23"/>
-          <w:szCs w:val="23"/>
-        </w:rPr>
-        <w:t xml:space="preserve"> instead of the character 'A' is that explicitly cast </w:t>
-      </w:r>
-      <w:proofErr w:type="spellStart"/>
-      <w:r>
-        <w:rPr>
-          <w:sz w:val="23"/>
-          <w:szCs w:val="23"/>
-        </w:rPr>
-        <w:t>bloodGroup</w:t>
-      </w:r>
-      <w:proofErr w:type="spellEnd"/>
-      <w:r>
-        <w:rPr>
-          <w:sz w:val="23"/>
-          <w:szCs w:val="23"/>
-        </w:rPr>
-        <w:t xml:space="preserve"> to a byte before printing it. If </w:t>
-      </w:r>
-      <w:r>
-        <w:rPr>
-          <w:sz w:val="23"/>
-          <w:szCs w:val="23"/>
-        </w:rPr>
-        <w:t>we</w:t>
-      </w:r>
-      <w:r>
-        <w:rPr>
-          <w:sz w:val="23"/>
-          <w:szCs w:val="23"/>
-        </w:rPr>
-        <w:t xml:space="preserve"> want to display the character 'A', </w:t>
-      </w:r>
-      <w:r>
-        <w:rPr>
-          <w:sz w:val="23"/>
-          <w:szCs w:val="23"/>
-        </w:rPr>
-        <w:t>we</w:t>
-      </w:r>
-      <w:r>
-        <w:rPr>
-          <w:sz w:val="23"/>
-          <w:szCs w:val="23"/>
-        </w:rPr>
-        <w:t xml:space="preserve"> should simply print the </w:t>
-      </w:r>
-      <w:proofErr w:type="spellStart"/>
-      <w:r>
-        <w:rPr>
-          <w:sz w:val="23"/>
-          <w:szCs w:val="23"/>
-        </w:rPr>
-        <w:t>bloodGroup</w:t>
-      </w:r>
-      <w:proofErr w:type="spellEnd"/>
-      <w:r>
-        <w:rPr>
-          <w:sz w:val="23"/>
-          <w:szCs w:val="23"/>
-        </w:rPr>
-        <w:t xml:space="preserve"> variable without the cast</w:t>
-      </w:r>
-      <w:r>
-        <w:rPr>
-          <w:sz w:val="23"/>
-          <w:szCs w:val="23"/>
-        </w:rPr>
-        <w:t>.</w:t>
-      </w:r>
-      <w:r>
-        <w:rPr>
-          <w:sz w:val="23"/>
-          <w:szCs w:val="23"/>
-        </w:rPr>
-        <w:t xml:space="preserve"> </w:t>
-      </w:r>
-      <w:r>
-        <w:rPr>
-          <w:sz w:val="23"/>
-          <w:szCs w:val="23"/>
-        </w:rPr>
-        <w:t>And why display “65” b</w:t>
-      </w:r>
-      <w:r>
-        <w:rPr>
-          <w:sz w:val="23"/>
-          <w:szCs w:val="23"/>
-        </w:rPr>
-        <w:t xml:space="preserve">ecause the ASCII value of </w:t>
-      </w:r>
-      <w:r>
-        <w:rPr>
-          <w:sz w:val="23"/>
-          <w:szCs w:val="23"/>
-        </w:rPr>
-        <w:t>'A'</w:t>
-      </w:r>
-      <w:r>
-        <w:rPr>
-          <w:sz w:val="23"/>
-          <w:szCs w:val="23"/>
-        </w:rPr>
-        <w:t xml:space="preserve"> is 65.</w:t>
-      </w:r>
-    </w:p>
-    <w:p>
-      <w:pPr>
-        <w:pStyle w:val="Default"/>
-        <w:spacing w:after="160"/>
-      </w:pPr>
-    </w:p>
-    <w:p>
-      <w:pPr>
-        <w:pStyle w:val="Default"/>
-        <w:rPr>
-          <w:color w:val="auto"/>
-          <w:sz w:val="28"/>
-          <w:szCs w:val="28"/>
-        </w:rPr>
-      </w:pPr>
-      <w:bookmarkStart w:id="1" w:name="_Hlk145880470"/>
-      <w:r>
-        <w:rPr>
-          <w:b/>
-          <w:bCs/>
-          <w:color w:val="auto"/>
-          <w:sz w:val="28"/>
-          <w:szCs w:val="28"/>
-        </w:rPr>
-        <w:t>Question</w:t>
-      </w:r>
-      <w:r>
-        <w:rPr>
-          <w:b/>
-          <w:bCs/>
-          <w:color w:val="auto"/>
-          <w:sz w:val="28"/>
-          <w:szCs w:val="28"/>
-        </w:rPr>
-        <w:t>!</w:t>
-      </w:r>
-      <w:r>
-        <w:rPr>
-          <w:b/>
-          <w:bCs/>
-          <w:color w:val="auto"/>
-          <w:sz w:val="28"/>
-          <w:szCs w:val="28"/>
-        </w:rPr>
-        <w:t xml:space="preserve"> (Experiment 3)</w:t>
-      </w:r>
-    </w:p>
-    <w:p>
-      <w:pPr>
-        <w:pStyle w:val="Default"/>
-      </w:pPr>
-    </w:p>
-    <w:p>
-      <w:pPr>
-        <w:pStyle w:val="Default"/>
-        <w:numPr>
-          <w:ilvl w:val="0"/>
-          <w:numId w:val="4"/>
-        </w:numPr>
-        <w:spacing w:after="169"/>
-        <w:ind w:left="360" w:hanging="360"/>
-        <w:rPr>
-          <w:sz w:val="23"/>
-          <w:szCs w:val="23"/>
-        </w:rPr>
-      </w:pPr>
-      <w:r>
-        <w:rPr>
-          <w:sz w:val="23"/>
-          <w:szCs w:val="23"/>
-        </w:rPr>
-        <w:t xml:space="preserve">Explain in your opinion what is the difference between </w:t>
-      </w:r>
-      <w:r>
-        <w:rPr>
-          <w:b/>
-          <w:bCs/>
-          <w:sz w:val="23"/>
-          <w:szCs w:val="23"/>
-        </w:rPr>
-        <w:t>x++</w:t>
-      </w:r>
-      <w:r>
-        <w:rPr>
-          <w:sz w:val="23"/>
-          <w:szCs w:val="23"/>
-        </w:rPr>
-        <w:t xml:space="preserve"> and </w:t>
-      </w:r>
-      <w:r>
-        <w:rPr>
-          <w:b/>
-          <w:bCs/>
-          <w:sz w:val="23"/>
-          <w:szCs w:val="23"/>
-        </w:rPr>
-        <w:t>++x</w:t>
-      </w:r>
-      <w:r>
-        <w:rPr>
-          <w:sz w:val="23"/>
-          <w:szCs w:val="23"/>
-        </w:rPr>
-        <w:t>!</w:t>
-      </w:r>
-    </w:p>
-    <w:p>
-      <w:pPr>
-        <w:pStyle w:val="Default"/>
-        <w:numPr>
-          <w:ilvl w:val="0"/>
-          <w:numId w:val="4"/>
-        </w:numPr>
-        <w:ind w:left="360" w:hanging="360"/>
-        <w:rPr>
-          <w:sz w:val="23"/>
-          <w:szCs w:val="23"/>
-        </w:rPr>
-      </w:pPr>
-      <w:r>
-        <w:rPr>
-          <w:sz w:val="23"/>
-          <w:szCs w:val="23"/>
-        </w:rPr>
-        <w:t xml:space="preserve">What is the result of int </w:t>
-      </w:r>
-      <w:r>
-        <w:rPr>
-          <w:b/>
-          <w:bCs/>
-          <w:sz w:val="23"/>
-          <w:szCs w:val="23"/>
-        </w:rPr>
-        <w:t>z = x ^ y;</w:t>
-      </w:r>
-      <w:r>
-        <w:rPr>
-          <w:sz w:val="23"/>
-          <w:szCs w:val="23"/>
-        </w:rPr>
-        <w:t xml:space="preserve"> do the calculations manually (you can use a calculator)!</w:t>
-      </w:r>
-    </w:p>
-    <w:p>
-      <w:pPr>
-        <w:pStyle w:val="Default"/>
-        <w:rPr>
-          <w:sz w:val="23"/>
-          <w:szCs w:val="23"/>
-        </w:rPr>
-      </w:pPr>
-    </w:p>
-    <w:p>
-      <w:pPr>
-        <w:pStyle w:val="Default"/>
-        <w:rPr>
-          <w:color w:val="auto"/>
-          <w:sz w:val="28"/>
-          <w:szCs w:val="28"/>
-        </w:rPr>
-      </w:pPr>
-      <w:r>
-        <w:rPr>
-          <w:b/>
-          <w:bCs/>
-          <w:color w:val="auto"/>
-          <w:sz w:val="28"/>
-          <w:szCs w:val="28"/>
-        </w:rPr>
-        <w:t>Answer</w:t>
-      </w:r>
-      <w:r>
-        <w:rPr>
-          <w:b/>
-          <w:bCs/>
-          <w:color w:val="auto"/>
-          <w:sz w:val="28"/>
-          <w:szCs w:val="28"/>
-        </w:rPr>
-        <w:t>!</w:t>
-      </w:r>
-    </w:p>
-    <w:p>
-      <w:pPr>
-        <w:pStyle w:val="Default"/>
-      </w:pPr>
-    </w:p>
-    <w:p>
-      <w:pPr>
-        <w:pStyle w:val="Default"/>
-        <w:numPr>
-          <w:ilvl w:val="0"/>
-          <w:numId w:val="9"/>
-        </w:numPr>
-        <w:spacing w:after="169"/>
-        <w:rPr>
-          <w:sz w:val="23"/>
-          <w:szCs w:val="23"/>
-        </w:rPr>
-      </w:pPr>
-      <w:r>
-        <w:rPr>
-          <w:sz w:val="23"/>
-          <w:szCs w:val="23"/>
-        </w:rPr>
         <w:lastRenderedPageBreak/>
-        <w:t>In x++ the value of variable is printed first then it is incremented whereas in ++x the value is incremented first and then it is displayed.</w:t>
-      </w:r>
-    </w:p>
-    <w:p>
-      <w:pPr>
-        <w:pStyle w:val="Default"/>
-        <w:numPr>
-          <w:ilvl w:val="0"/>
-          <w:numId w:val="9"/>
-        </w:numPr>
-        <w:rPr>
-          <w:sz w:val="23"/>
-          <w:szCs w:val="23"/>
-        </w:rPr>
-      </w:pPr>
-      <w:r>
-        <w:rPr>
-          <w:sz w:val="23"/>
-          <w:szCs w:val="23"/>
-        </w:rPr>
-        <w:t>x = 10</w:t>
-      </w:r>
-      <w:r>
-        <w:rPr>
-          <w:sz w:val="23"/>
-          <w:szCs w:val="23"/>
-        </w:rPr>
-        <w:t xml:space="preserve">, </w:t>
-      </w:r>
-      <w:r>
-        <w:rPr>
-          <w:sz w:val="23"/>
-          <w:szCs w:val="23"/>
-        </w:rPr>
-        <w:t>y = 12</w:t>
-      </w:r>
-    </w:p>
-    <w:p>
-      <w:pPr>
-        <w:pStyle w:val="Default"/>
-        <w:ind w:left="360"/>
-        <w:rPr>
-          <w:sz w:val="23"/>
-          <w:szCs w:val="23"/>
-        </w:rPr>
-      </w:pPr>
-      <w:r>
-        <w:rPr>
-          <w:sz w:val="23"/>
-          <w:szCs w:val="23"/>
-        </w:rPr>
-        <w:t>x = 1010</w:t>
-      </w:r>
-    </w:p>
-    <w:p>
-      <w:pPr>
-        <w:pStyle w:val="Default"/>
-        <w:ind w:left="360"/>
-        <w:rPr>
-          <w:sz w:val="23"/>
-          <w:szCs w:val="23"/>
-        </w:rPr>
-      </w:pPr>
-      <w:r>
-        <w:rPr>
-          <w:sz w:val="23"/>
-          <w:szCs w:val="23"/>
-        </w:rPr>
-        <w:t>y = 1100</w:t>
-      </w:r>
-    </w:p>
-    <w:p>
-      <w:pPr>
-        <w:pStyle w:val="Default"/>
-        <w:ind w:left="360"/>
-        <w:rPr>
-          <w:sz w:val="23"/>
-          <w:szCs w:val="23"/>
-        </w:rPr>
-      </w:pPr>
-      <w:r>
-        <w:rPr>
-          <w:noProof/>
-          <w:sz w:val="23"/>
-          <w:szCs w:val="23"/>
-        </w:rPr>
-        <mc:AlternateContent>
-          <mc:Choice Requires="wps">
-            <w:drawing>
-              <wp:anchor distT="0" distB="0" distL="114300" distR="114300" simplePos="0" relativeHeight="251659264" behindDoc="0" locked="0" layoutInCell="1" allowOverlap="1" wp14:anchorId="79A7B626" wp14:editId="3318A2CD">
-                <wp:simplePos x="0" y="0"/>
-                <wp:positionH relativeFrom="column">
-                  <wp:posOffset>207645</wp:posOffset>
-                </wp:positionH>
-                <wp:positionV relativeFrom="paragraph">
-                  <wp:posOffset>94143</wp:posOffset>
-                </wp:positionV>
-                <wp:extent cx="688063" cy="0"/>
-                <wp:effectExtent l="0" t="0" r="0" b="0"/>
-                <wp:wrapNone/>
-                <wp:docPr id="408078134" name="Straight Connector 1"/>
-                <wp:cNvGraphicFramePr/>
-                <a:graphic xmlns:a="http://schemas.openxmlformats.org/drawingml/2006/main">
-                  <a:graphicData uri="http://schemas.microsoft.com/office/word/2010/wordprocessingShape">
-                    <wps:wsp>
-                      <wps:cNvCnPr/>
-                      <wps:spPr>
-                        <a:xfrm>
-                          <a:off x="0" y="0"/>
-                          <a:ext cx="688063" cy="0"/>
-                        </a:xfrm>
-                        <a:prstGeom prst="line">
-                          <a:avLst/>
-                        </a:prstGeom>
-                      </wps:spPr>
-                      <wps:style>
-                        <a:lnRef idx="1">
-                          <a:schemeClr val="dk1"/>
-                        </a:lnRef>
-                        <a:fillRef idx="0">
-                          <a:schemeClr val="dk1"/>
-                        </a:fillRef>
-                        <a:effectRef idx="0">
-                          <a:schemeClr val="dk1"/>
-                        </a:effectRef>
-                        <a:fontRef idx="minor">
-                          <a:schemeClr val="tx1"/>
-                        </a:fontRef>
-                      </wps:style>
-                      <wps:bodyPr/>
-                    </wps:wsp>
-                  </a:graphicData>
-                </a:graphic>
-              </wp:anchor>
-            </w:drawing>
-          </mc:Choice>
-          <mc:Fallback>
-            <w:pict>
-              <v:line w14:anchorId="7CD0BA05" id="Straight Connector 1" o:spid="_x0000_s1026" style="position:absolute;z-index:251659264;visibility:visible;mso-wrap-style:square;mso-wrap-distance-left:9pt;mso-wrap-distance-top:0;mso-wrap-distance-right:9pt;mso-wrap-distance-bottom:0;mso-position-horizontal:absolute;mso-position-horizontal-relative:text;mso-position-vertical:absolute;mso-position-vertical-relative:text" from="16.35pt,7.4pt" to="70.55pt,7.4pt" o:gfxdata="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" strokecolor="black [3200]" strokeweight=".5pt">
-                <v:stroke joinstyle="miter"/>
-              </v:line>
-            </w:pict>
-          </mc:Fallback>
-        </mc:AlternateContent>
-      </w:r>
-    </w:p>
-    <w:p>
-      <w:pPr>
-        <w:pStyle w:val="Default"/>
-        <w:ind w:left="360"/>
-        <w:rPr>
-          <w:sz w:val="23"/>
-          <w:szCs w:val="23"/>
-        </w:rPr>
-      </w:pPr>
-      <w:r>
-        <w:rPr>
-          <w:sz w:val="23"/>
-          <w:szCs w:val="23"/>
-        </w:rPr>
-        <w:t xml:space="preserve">z </w:t>
-      </w:r>
-      <w:proofErr w:type="gramStart"/>
-      <w:r>
-        <w:rPr>
-          <w:sz w:val="23"/>
-          <w:szCs w:val="23"/>
-        </w:rPr>
-        <w:t>=  0110</w:t>
-      </w:r>
-      <w:proofErr w:type="gramEnd"/>
-      <w:r>
-        <w:rPr>
-          <w:sz w:val="23"/>
-          <w:szCs w:val="23"/>
-        </w:rPr>
-        <w:t xml:space="preserve"> = 6</w:t>
-      </w:r>
-    </w:p>
-    <w:p>
-      <w:pPr>
-        <w:pStyle w:val="Default"/>
-        <w:ind w:left="360"/>
-        <w:rPr>
-          <w:sz w:val="23"/>
-          <w:szCs w:val="23"/>
-        </w:rPr>
-      </w:pPr>
-    </w:p>
-    <w:p>
-      <w:pPr>
-        <w:pStyle w:val="Default"/>
-        <w:ind w:left="360"/>
-        <w:rPr>
-          <w:sz w:val="23"/>
-          <w:szCs w:val="23"/>
-        </w:rPr>
-      </w:pPr>
-      <w:r>
-        <w:rPr>
-          <w:noProof/>
-        </w:rPr>
         <w:drawing>
-          <wp:inline distT="0" distB="0" distL="0" distR="0" wp14:anchorId="54D44231" wp14:editId="228C91F8">
-            <wp:extent cx="2255434" cy="1701947"/>
-            <wp:effectExtent l="0" t="0" r="0" b="0"/>
-            <wp:docPr id="565206225" name="Picture 2"/>
+          <wp:inline distT="0" distB="0" distL="0" distR="0" wp14:anchorId="4AF2D6F9" wp14:editId="78C99B50">
+            <wp:extent cx="5731510" cy="4939665"/>
+            <wp:effectExtent l="0" t="0" r="2540" b="0"/>
+            <wp:docPr id="953581054" name="Picture 1"/>
             <wp:cNvGraphicFramePr>
               <a:graphicFrameLocks xmlns:a="http://schemas.openxmlformats.org/drawingml/2006/main" noChangeAspect="1"/>
             </wp:cNvGraphicFramePr>
@@ -1573,171 +1021,11 @@
               <a:graphicData uri="http://schemas.openxmlformats.org/drawingml/2006/picture">
                 <pic:pic xmlns:pic="http://schemas.openxmlformats.org/drawingml/2006/picture">
                   <pic:nvPicPr>
-                    <pic:cNvPr id="0" name="Picture 1"/>
-                    <pic:cNvPicPr>
-                      <a:picLocks noChangeAspect="1" noChangeArrowheads="1"/>
-                    </pic:cNvPicPr>
-                  </pic:nvPicPr>
-                  <pic:blipFill>
-                    <a:blip r:embed="rId7" cstate="print">
-                      <a:extLst>
-                        <a:ext uri="{28A0092B-C50C-407E-A947-70E740481C1C}">
-                          <a14:useLocalDpi xmlns:a14="http://schemas.microsoft.com/office/drawing/2010/main" val="0"/>
-                        </a:ext>
-                      </a:extLst>
-                    </a:blip>
-                    <a:srcRect/>
-                    <a:stretch>
-                      <a:fillRect/>
-                    </a:stretch>
-                  </pic:blipFill>
-                  <pic:spPr bwMode="auto">
-                    <a:xfrm>
-                      <a:off x="0" y="0"/>
-                      <a:ext cx="2287745" cy="1726329"/>
-                    </a:xfrm>
-                    <a:prstGeom prst="rect">
-                      <a:avLst/>
-                    </a:prstGeom>
-                    <a:noFill/>
-                    <a:ln>
-                      <a:noFill/>
-                    </a:ln>
-                  </pic:spPr>
-                </pic:pic>
-              </a:graphicData>
-            </a:graphic>
-          </wp:inline>
-        </w:drawing>
-      </w:r>
-    </w:p>
-    <w:p>
-      <w:pPr>
-        <w:pStyle w:val="Default"/>
-        <w:rPr>
-          <w:sz w:val="23"/>
-          <w:szCs w:val="23"/>
-        </w:rPr>
-      </w:pPr>
-    </w:p>
-    <w:bookmarkEnd w:id="1"/>
-    <w:p>
-      <w:pPr>
-        <w:pStyle w:val="Default"/>
-        <w:rPr>
-          <w:sz w:val="23"/>
-          <w:szCs w:val="23"/>
-        </w:rPr>
-      </w:pPr>
-    </w:p>
-    <w:p>
-      <w:pPr>
-        <w:pStyle w:val="Default"/>
-        <w:rPr>
-          <w:color w:val="auto"/>
-          <w:sz w:val="28"/>
-          <w:szCs w:val="28"/>
-        </w:rPr>
-      </w:pPr>
-      <w:r>
-        <w:rPr>
-          <w:b/>
-          <w:bCs/>
-          <w:color w:val="auto"/>
-          <w:sz w:val="28"/>
-          <w:szCs w:val="28"/>
-        </w:rPr>
-        <w:t>Question! (Experiment 4)</w:t>
-      </w:r>
-    </w:p>
-    <w:p>
-      <w:pPr>
-        <w:pStyle w:val="Default"/>
-      </w:pPr>
-    </w:p>
-    <w:p>
-      <w:pPr>
-        <w:pStyle w:val="Default"/>
-        <w:numPr>
-          <w:ilvl w:val="0"/>
-          <w:numId w:val="15"/>
-        </w:numPr>
-        <w:spacing w:after="169"/>
-        <w:rPr>
-          <w:sz w:val="23"/>
-          <w:szCs w:val="23"/>
-        </w:rPr>
-      </w:pPr>
-      <w:r>
-        <w:rPr>
-          <w:sz w:val="23"/>
-          <w:szCs w:val="23"/>
-        </w:rPr>
-        <w:t>Explain why you have to declare Scanner in Experiment 4?</w:t>
-      </w:r>
-    </w:p>
-    <w:p>
-      <w:pPr>
-        <w:pStyle w:val="Default"/>
-        <w:numPr>
-          <w:ilvl w:val="0"/>
-          <w:numId w:val="15"/>
-        </w:numPr>
-        <w:rPr>
-          <w:sz w:val="23"/>
-          <w:szCs w:val="23"/>
-        </w:rPr>
-      </w:pPr>
-      <w:r>
-        <w:rPr>
-          <w:sz w:val="23"/>
-          <w:szCs w:val="23"/>
-        </w:rPr>
-        <w:t>Explain the use of the program snippets below!</w:t>
-      </w:r>
-    </w:p>
-    <w:p>
-      <w:pPr>
-        <w:pStyle w:val="Default"/>
-        <w:ind w:left="360"/>
-        <w:rPr>
-          <w:sz w:val="23"/>
-          <w:szCs w:val="23"/>
-        </w:rPr>
-      </w:pPr>
-    </w:p>
-    <w:p>
-      <w:pPr>
-        <w:pStyle w:val="Default"/>
-        <w:ind w:left="360"/>
-        <w:rPr>
-          <w:sz w:val="23"/>
-          <w:szCs w:val="23"/>
-        </w:rPr>
-      </w:pPr>
-      <w:r>
-        <w:rPr>
-          <w:noProof/>
-          <w:sz w:val="23"/>
-          <w:szCs w:val="23"/>
-        </w:rPr>
-        <w:drawing>
-          <wp:inline distT="0" distB="0" distL="0" distR="0" wp14:anchorId="4F024CD0" wp14:editId="2649B316">
-            <wp:extent cx="1555830" cy="482625"/>
-            <wp:effectExtent l="0" t="0" r="6350" b="0"/>
-            <wp:docPr id="267883736" name="Picture 1"/>
-            <wp:cNvGraphicFramePr>
-              <a:graphicFrameLocks xmlns:a="http://schemas.openxmlformats.org/drawingml/2006/main" noChangeAspect="1"/>
-            </wp:cNvGraphicFramePr>
-            <a:graphic xmlns:a="http://schemas.openxmlformats.org/drawingml/2006/main">
-              <a:graphicData uri="http://schemas.openxmlformats.org/drawingml/2006/picture">
-                <pic:pic xmlns:pic="http://schemas.openxmlformats.org/drawingml/2006/picture">
-                  <pic:nvPicPr>
-                    <pic:cNvPr id="267883736" name=""/>
+                    <pic:cNvPr id="953581054" name=""/>
                     <pic:cNvPicPr/>
                   </pic:nvPicPr>
                   <pic:blipFill>
-                    <a:blip r:embed="rId8"/>
+                    <a:blip r:embed="rId7"/>
                     <a:stretch>
                       <a:fillRect/>
                     </a:stretch>
@@ -1745,7 +1033,7 @@
                   <pic:spPr>
                     <a:xfrm>
                       <a:off x="0" y="0"/>
-                      <a:ext cx="1555830" cy="482625"/>
+                      <a:ext cx="5731510" cy="4939665"/>
                     </a:xfrm>
                     <a:prstGeom prst="rect">
                       <a:avLst/>
@@ -1761,39 +1049,19 @@
     <w:p>
       <w:pPr>
         <w:pStyle w:val="Default"/>
-        <w:rPr>
-          <w:sz w:val="23"/>
-          <w:szCs w:val="23"/>
-        </w:rPr>
+        <w:spacing w:after="160"/>
       </w:pPr>
     </w:p>
     <w:p>
       <w:pPr>
         <w:pStyle w:val="Default"/>
         <w:rPr>
-          <w:sz w:val="23"/>
-          <w:szCs w:val="23"/>
-        </w:rPr>
-      </w:pPr>
-    </w:p>
-    <w:p>
-      <w:pPr>
-        <w:pStyle w:val="Default"/>
-        <w:rPr>
-          <w:sz w:val="23"/>
-          <w:szCs w:val="23"/>
-        </w:rPr>
-      </w:pPr>
-    </w:p>
-    <w:p>
-      <w:pPr>
-        <w:pStyle w:val="Default"/>
-        <w:rPr>
           <w:color w:val="auto"/>
           <w:sz w:val="28"/>
           <w:szCs w:val="28"/>
         </w:rPr>
       </w:pPr>
+      <w:bookmarkStart w:id="1" w:name="_Hlk145880470"/>
       <w:r>
         <w:rPr>
           <w:b/>
@@ -1802,7 +1070,27 @@
           <w:sz w:val="28"/>
           <w:szCs w:val="28"/>
         </w:rPr>
-        <w:t>Answer!</w:t>
+        <w:t>Question</w:t>
+      </w:r>
+      <w:r>
+        <w:rPr>
+          <w:b/>
+          <w:bCs/>
+          <w:color w:val="auto"/>
+          <w:sz w:val="28"/>
+          <w:szCs w:val="28"/>
+        </w:rPr>
+        <w:t>!</w:t>
+      </w:r>
+      <w:r>
+        <w:rPr>
+          <w:b/>
+          <w:bCs/>
+          <w:color w:val="auto"/>
+          <w:sz w:val="28"/>
+          <w:szCs w:val="28"/>
+        </w:rPr>
+        <w:t xml:space="preserve"> (Experiment 3)</w:t>
       </w:r>
     </w:p>
     <w:p>
@@ -1815,41 +1103,66 @@
         <w:pStyle w:val="Default"/>
         <w:numPr>
           <w:ilvl w:val="0"/>
-          <w:numId w:val="14"/>
+          <w:numId w:val="4"/>
         </w:numPr>
         <w:spacing w:after="169"/>
-        <w:rPr>
-          <w:sz w:val="23"/>
-          <w:szCs w:val="23"/>
-        </w:rPr>
-      </w:pPr>
-      <w:r>
-        <w:rPr>
-          <w:sz w:val="23"/>
-          <w:szCs w:val="23"/>
-        </w:rPr>
-        <w:t>We have to</w:t>
-      </w:r>
-      <w:r>
-        <w:rPr>
-          <w:sz w:val="23"/>
-          <w:szCs w:val="23"/>
-        </w:rPr>
-        <w:t xml:space="preserve"> declaring and initializing the Scanner to read input from the user, and </w:t>
-      </w:r>
-      <w:r>
-        <w:rPr>
-          <w:sz w:val="23"/>
-          <w:szCs w:val="23"/>
-        </w:rPr>
-        <w:t>b</w:t>
-      </w:r>
-      <w:r>
-        <w:rPr>
-          <w:sz w:val="23"/>
-          <w:szCs w:val="23"/>
-        </w:rPr>
-        <w:t>e able to interact with external data sources. Declaring and initializing a Scanner is a fundamental step in many programming tasks that involve user input or file input.</w:t>
+        <w:ind w:left="357" w:hanging="357"/>
+        <w:rPr>
+          <w:b/>
+          <w:bCs/>
+          <w:sz w:val="23"/>
+          <w:szCs w:val="23"/>
+        </w:rPr>
+      </w:pPr>
+      <w:r>
+        <w:rPr>
+          <w:sz w:val="23"/>
+          <w:szCs w:val="23"/>
+        </w:rPr>
+        <w:t xml:space="preserve">Explain </w:t>
+      </w:r>
+      <w:r>
+        <w:rPr>
+          <w:sz w:val="23"/>
+          <w:szCs w:val="23"/>
+        </w:rPr>
+        <w:t xml:space="preserve">the function of </w:t>
+      </w:r>
+      <w:r>
+        <w:rPr>
+          <w:b/>
+          <w:bCs/>
+          <w:sz w:val="23"/>
+          <w:szCs w:val="23"/>
+        </w:rPr>
+        <w:t>(int)</w:t>
+      </w:r>
+      <w:r>
+        <w:rPr>
+          <w:sz w:val="23"/>
+          <w:szCs w:val="23"/>
+        </w:rPr>
+        <w:t xml:space="preserve"> in the syntax </w:t>
+      </w:r>
+      <w:proofErr w:type="spellStart"/>
+      <w:r>
+        <w:rPr>
+          <w:b/>
+          <w:bCs/>
+          <w:sz w:val="23"/>
+          <w:szCs w:val="23"/>
+        </w:rPr>
+        <w:t>netSalary</w:t>
+      </w:r>
+      <w:proofErr w:type="spellEnd"/>
+      <w:r>
+        <w:rPr>
+          <w:b/>
+          <w:bCs/>
+          <w:sz w:val="23"/>
+          <w:szCs w:val="23"/>
+        </w:rPr>
+        <w:t>= (int) (income - (income * tax));</w:t>
       </w:r>
     </w:p>
     <w:p>
@@ -1857,82 +1170,71 @@
         <w:pStyle w:val="Default"/>
         <w:numPr>
           <w:ilvl w:val="0"/>
-          <w:numId w:val="14"/>
+          <w:numId w:val="4"/>
         </w:numPr>
-        <w:rPr>
-          <w:sz w:val="23"/>
-          <w:szCs w:val="23"/>
-        </w:rPr>
-      </w:pPr>
-      <w:r>
-        <w:rPr>
-          <w:sz w:val="23"/>
-          <w:szCs w:val="23"/>
-        </w:rPr>
-        <w:t xml:space="preserve">The program snippets base = </w:t>
+        <w:spacing w:before="240"/>
+        <w:ind w:left="357" w:hanging="357"/>
+        <w:rPr>
+          <w:sz w:val="23"/>
+          <w:szCs w:val="23"/>
+        </w:rPr>
+      </w:pPr>
+      <w:r>
+        <w:rPr>
+          <w:sz w:val="23"/>
+          <w:szCs w:val="23"/>
+        </w:rPr>
+        <w:t xml:space="preserve">Run the program by entering </w:t>
+      </w:r>
+      <w:r>
+        <w:rPr>
+          <w:b/>
+          <w:bCs/>
+          <w:sz w:val="23"/>
+          <w:szCs w:val="23"/>
+        </w:rPr>
+        <w:t>category = BUSINESSMAN</w:t>
+      </w:r>
+      <w:r>
+        <w:rPr>
+          <w:sz w:val="23"/>
+          <w:szCs w:val="23"/>
+        </w:rPr>
+        <w:t xml:space="preserve"> and </w:t>
+      </w:r>
+      <w:r>
+        <w:rPr>
+          <w:b/>
+          <w:bCs/>
+          <w:sz w:val="23"/>
+          <w:szCs w:val="23"/>
+        </w:rPr>
+        <w:t>income = 2000000.</w:t>
+      </w:r>
+      <w:r>
+        <w:rPr>
+          <w:sz w:val="23"/>
+          <w:szCs w:val="23"/>
+        </w:rPr>
+        <w:t xml:space="preserve"> Observe what happens! What is the use of </w:t>
       </w:r>
       <w:proofErr w:type="spellStart"/>
-      <w:proofErr w:type="gramStart"/>
-      <w:r>
-        <w:rPr>
-          <w:sz w:val="23"/>
-          <w:szCs w:val="23"/>
-        </w:rPr>
-        <w:t>sc.nextInt</w:t>
+      <w:r>
+        <w:rPr>
+          <w:b/>
+          <w:bCs/>
+          <w:sz w:val="23"/>
+          <w:szCs w:val="23"/>
+        </w:rPr>
+        <w:t>equalsIgnoreCase</w:t>
       </w:r>
       <w:proofErr w:type="spellEnd"/>
-      <w:proofErr w:type="gramEnd"/>
-      <w:r>
-        <w:rPr>
-          <w:sz w:val="23"/>
-          <w:szCs w:val="23"/>
-        </w:rPr>
-        <w:t xml:space="preserve">(); and height = </w:t>
-      </w:r>
-      <w:proofErr w:type="spellStart"/>
-      <w:r>
-        <w:rPr>
-          <w:sz w:val="23"/>
-          <w:szCs w:val="23"/>
-        </w:rPr>
-        <w:t>sc.nextInt</w:t>
-      </w:r>
-      <w:proofErr w:type="spellEnd"/>
-      <w:r>
-        <w:rPr>
-          <w:sz w:val="23"/>
-          <w:szCs w:val="23"/>
-        </w:rPr>
-        <w:t>(); are used to read integer input values from the user or from some input source using a Scanner object in Java.</w:t>
-      </w:r>
-    </w:p>
-    <w:p>
-      <w:pPr>
-        <w:rPr>
-          <w:b/>
-          <w:bCs/>
-          <w:sz w:val="32"/>
-          <w:szCs w:val="32"/>
-        </w:rPr>
-      </w:pPr>
-    </w:p>
-    <w:p>
-      <w:pPr>
-        <w:rPr>
-          <w:b/>
-          <w:bCs/>
-          <w:sz w:val="28"/>
-          <w:szCs w:val="28"/>
-        </w:rPr>
-      </w:pPr>
-      <w:r>
-        <w:rPr>
-          <w:b/>
-          <w:bCs/>
-          <w:sz w:val="28"/>
-          <w:szCs w:val="28"/>
-        </w:rPr>
-        <w:t>Assignment</w:t>
+      <w:r>
+        <w:rPr>
+          <w:sz w:val="23"/>
+          <w:szCs w:val="23"/>
+        </w:rPr>
+        <w:t>?</w:t>
       </w:r>
     </w:p>
     <w:p>
@@ -1940,27 +1242,155 @@
         <w:pStyle w:val="Default"/>
         <w:numPr>
           <w:ilvl w:val="0"/>
-          <w:numId w:val="5"/>
+          <w:numId w:val="4"/>
         </w:numPr>
-        <w:spacing w:after="169"/>
-        <w:ind w:left="360" w:hanging="360"/>
-        <w:rPr>
-          <w:sz w:val="23"/>
-          <w:szCs w:val="23"/>
-        </w:rPr>
-      </w:pPr>
-      <w:bookmarkStart w:id="2" w:name="_Hlk146221250"/>
-      <w:r>
-        <w:t xml:space="preserve">Do assignments according to your group's final project topic! </w:t>
-      </w:r>
-    </w:p>
-    <w:bookmarkEnd w:id="2"/>
+        <w:spacing w:before="240"/>
+        <w:ind w:left="357" w:hanging="357"/>
+        <w:rPr>
+          <w:sz w:val="23"/>
+          <w:szCs w:val="23"/>
+        </w:rPr>
+      </w:pPr>
+      <w:r>
+        <w:rPr>
+          <w:sz w:val="23"/>
+          <w:szCs w:val="23"/>
+        </w:rPr>
+        <w:t xml:space="preserve">Change </w:t>
+      </w:r>
+      <w:proofErr w:type="spellStart"/>
+      <w:r>
+        <w:rPr>
+          <w:b/>
+          <w:bCs/>
+          <w:sz w:val="23"/>
+          <w:szCs w:val="23"/>
+        </w:rPr>
+        <w:t>equalsIgnoreCase</w:t>
+      </w:r>
+      <w:proofErr w:type="spellEnd"/>
+      <w:r>
+        <w:rPr>
+          <w:sz w:val="23"/>
+          <w:szCs w:val="23"/>
+        </w:rPr>
+        <w:t xml:space="preserve"> to </w:t>
+      </w:r>
+      <w:r>
+        <w:rPr>
+          <w:b/>
+          <w:bCs/>
+          <w:sz w:val="23"/>
+          <w:szCs w:val="23"/>
+        </w:rPr>
+        <w:t>equals</w:t>
+      </w:r>
+      <w:r>
+        <w:rPr>
+          <w:sz w:val="23"/>
+          <w:szCs w:val="23"/>
+        </w:rPr>
+        <w:t xml:space="preserve">, then run the program by entering </w:t>
+      </w:r>
+      <w:r>
+        <w:rPr>
+          <w:b/>
+          <w:bCs/>
+          <w:sz w:val="23"/>
+          <w:szCs w:val="23"/>
+        </w:rPr>
+        <w:t>category = BUSINESSMAN</w:t>
+      </w:r>
+      <w:r>
+        <w:rPr>
+          <w:sz w:val="23"/>
+          <w:szCs w:val="23"/>
+        </w:rPr>
+        <w:t xml:space="preserve"> and </w:t>
+      </w:r>
+      <w:r>
+        <w:rPr>
+          <w:b/>
+          <w:bCs/>
+          <w:sz w:val="23"/>
+          <w:szCs w:val="23"/>
+        </w:rPr>
+        <w:t>income = 2000000</w:t>
+      </w:r>
+      <w:r>
+        <w:rPr>
+          <w:sz w:val="23"/>
+          <w:szCs w:val="23"/>
+        </w:rPr>
+        <w:t xml:space="preserve">. Observe what happens! Why is the result like that? What is the use of </w:t>
+      </w:r>
+      <w:r>
+        <w:rPr>
+          <w:b/>
+          <w:bCs/>
+          <w:sz w:val="23"/>
+          <w:szCs w:val="23"/>
+        </w:rPr>
+        <w:t>equals</w:t>
+      </w:r>
+      <w:r>
+        <w:rPr>
+          <w:sz w:val="23"/>
+          <w:szCs w:val="23"/>
+        </w:rPr>
+        <w:t>?</w:t>
+      </w:r>
+    </w:p>
+    <w:p>
+      <w:pPr>
+        <w:pStyle w:val="Default"/>
+        <w:rPr>
+          <w:sz w:val="23"/>
+          <w:szCs w:val="23"/>
+        </w:rPr>
+      </w:pPr>
+    </w:p>
+    <w:p>
+      <w:pPr>
+        <w:pStyle w:val="Default"/>
+        <w:rPr>
+          <w:color w:val="auto"/>
+          <w:sz w:val="28"/>
+          <w:szCs w:val="28"/>
+        </w:rPr>
+      </w:pPr>
+      <w:r>
+        <w:rPr>
+          <w:b/>
+          <w:bCs/>
+          <w:color w:val="auto"/>
+          <w:sz w:val="28"/>
+          <w:szCs w:val="28"/>
+        </w:rPr>
+        <w:t>Answer</w:t>
+      </w:r>
+      <w:r>
+        <w:rPr>
+          <w:b/>
+          <w:bCs/>
+          <w:color w:val="auto"/>
+          <w:sz w:val="28"/>
+          <w:szCs w:val="28"/>
+        </w:rPr>
+        <w:t>!</w:t>
+      </w:r>
+    </w:p>
+    <w:p>
+      <w:pPr>
+        <w:pStyle w:val="Default"/>
+      </w:pPr>
+    </w:p>
     <w:p>
       <w:pPr>
         <w:pStyle w:val="Default"/>
         <w:numPr>
           <w:ilvl w:val="0"/>
-          <w:numId w:val="17"/>
+          <w:numId w:val="9"/>
         </w:numPr>
         <w:spacing w:after="169"/>
         <w:rPr>
@@ -1973,7 +1403,39 @@
           <w:sz w:val="23"/>
           <w:szCs w:val="23"/>
         </w:rPr>
-        <w:t xml:space="preserve">Identify input, output, processes based on the scope of each group's final project topic. The processes identified are limited to processes that use arithmetic operators. </w:t>
+        <w:t xml:space="preserve">In the syntax </w:t>
+      </w:r>
+      <w:proofErr w:type="spellStart"/>
+      <w:r>
+        <w:rPr>
+          <w:sz w:val="23"/>
+          <w:szCs w:val="23"/>
+        </w:rPr>
+        <w:t>netSalary</w:t>
+      </w:r>
+      <w:proofErr w:type="spellEnd"/>
+      <w:r>
+        <w:rPr>
+          <w:sz w:val="23"/>
+          <w:szCs w:val="23"/>
+        </w:rPr>
+        <w:t xml:space="preserve"> = (int) (income - (income * </w:t>
+      </w:r>
+      <w:proofErr w:type="gramStart"/>
+      <w:r>
+        <w:rPr>
+          <w:sz w:val="23"/>
+          <w:szCs w:val="23"/>
+        </w:rPr>
+        <w:t>tax));,</w:t>
+      </w:r>
+      <w:proofErr w:type="gramEnd"/>
+      <w:r>
+        <w:rPr>
+          <w:sz w:val="23"/>
+          <w:szCs w:val="23"/>
+        </w:rPr>
+        <w:t xml:space="preserve"> (int) is used for type casting, specifically casting the result of the expression (income - (income * tax)) to an int data type.</w:t>
       </w:r>
     </w:p>
     <w:p>
@@ -1981,21 +1443,36 @@
         <w:pStyle w:val="Default"/>
         <w:numPr>
           <w:ilvl w:val="0"/>
-          <w:numId w:val="17"/>
+          <w:numId w:val="9"/>
         </w:numPr>
-        <w:spacing w:after="169"/>
-        <w:rPr>
-          <w:sz w:val="23"/>
-          <w:szCs w:val="23"/>
-        </w:rPr>
-      </w:pPr>
-      <w:r>
-        <w:rPr>
-          <w:sz w:val="23"/>
-          <w:szCs w:val="23"/>
-        </w:rPr>
-        <w:lastRenderedPageBreak/>
-        <w:t xml:space="preserve">Identify variables and data types based on input, output, and process according to project topic based on 1a. </w:t>
+        <w:spacing w:before="240"/>
+        <w:rPr>
+          <w:sz w:val="23"/>
+          <w:szCs w:val="23"/>
+        </w:rPr>
+      </w:pPr>
+      <w:proofErr w:type="spellStart"/>
+      <w:r>
+        <w:rPr>
+          <w:sz w:val="23"/>
+          <w:szCs w:val="23"/>
+        </w:rPr>
+        <w:t>equalsIgnoreCase</w:t>
+      </w:r>
+      <w:proofErr w:type="spellEnd"/>
+      <w:r>
+        <w:rPr>
+          <w:sz w:val="23"/>
+          <w:szCs w:val="23"/>
+        </w:rPr>
+        <w:t xml:space="preserve"> performs a case-insensitive comparison, ignoring the case differences in the strings</w:t>
+      </w:r>
+      <w:r>
+        <w:rPr>
+          <w:sz w:val="23"/>
+          <w:szCs w:val="23"/>
+        </w:rPr>
+        <w:t>.</w:t>
       </w:r>
     </w:p>
     <w:p>
@@ -2003,24 +1480,94 @@
         <w:pStyle w:val="Default"/>
         <w:numPr>
           <w:ilvl w:val="0"/>
-          <w:numId w:val="17"/>
+          <w:numId w:val="9"/>
         </w:numPr>
-        <w:rPr>
-          <w:sz w:val="23"/>
-          <w:szCs w:val="23"/>
-        </w:rPr>
-      </w:pPr>
-      <w:r>
-        <w:rPr>
-          <w:sz w:val="23"/>
-          <w:szCs w:val="23"/>
-        </w:rPr>
-        <w:t xml:space="preserve">Implement questions a and b into Java program code so that it becomes a program that utilizes variables, data types, data input, arithmetic processes to display the expected output. </w:t>
+        <w:spacing w:before="240"/>
+        <w:rPr>
+          <w:sz w:val="23"/>
+          <w:szCs w:val="23"/>
+        </w:rPr>
+      </w:pPr>
+      <w:r>
+        <w:rPr>
+          <w:sz w:val="23"/>
+          <w:szCs w:val="23"/>
+        </w:rPr>
+        <w:lastRenderedPageBreak/>
+        <w:t xml:space="preserve">equals </w:t>
+      </w:r>
+      <w:proofErr w:type="gramStart"/>
+      <w:r>
+        <w:rPr>
+          <w:sz w:val="23"/>
+          <w:szCs w:val="23"/>
+        </w:rPr>
+        <w:t>performs</w:t>
+      </w:r>
+      <w:proofErr w:type="gramEnd"/>
+      <w:r>
+        <w:rPr>
+          <w:sz w:val="23"/>
+          <w:szCs w:val="23"/>
+        </w:rPr>
+        <w:t xml:space="preserve"> a case-sensitive comparison, so it only considers two strings equal if they have the exact same characters in the exact same case.</w:t>
+      </w:r>
+    </w:p>
+    <w:bookmarkEnd w:id="1"/>
+    <w:p>
+      <w:pPr>
+        <w:rPr>
+          <w:b/>
+          <w:bCs/>
+          <w:sz w:val="32"/>
+          <w:szCs w:val="32"/>
+        </w:rPr>
+      </w:pPr>
+    </w:p>
+    <w:p>
+      <w:pPr>
+        <w:rPr>
+          <w:b/>
+          <w:bCs/>
+          <w:sz w:val="28"/>
+          <w:szCs w:val="28"/>
+        </w:rPr>
+      </w:pPr>
+      <w:r>
+        <w:rPr>
+          <w:b/>
+          <w:bCs/>
+          <w:sz w:val="28"/>
+          <w:szCs w:val="28"/>
+        </w:rPr>
+        <w:t>Assignment</w:t>
       </w:r>
     </w:p>
     <w:p>
       <w:pPr>
         <w:pStyle w:val="Default"/>
+        <w:spacing w:line="276" w:lineRule="auto"/>
+      </w:pPr>
+      <w:r>
+        <w:rPr>
+          <w:b/>
+          <w:bCs/>
+        </w:rPr>
+        <w:t>Time: 160 Minutes</w:t>
+      </w:r>
+    </w:p>
+    <w:p>
+      <w:pPr>
+        <w:pStyle w:val="Default"/>
+        <w:spacing w:line="276" w:lineRule="auto"/>
+      </w:pPr>
+      <w:r>
+        <w:t>Create a program code based on the flowchart that was created in the 6th Fundamentals Programming Course meeting assignment related to the Project! Push and commit the results of your program code to your project repository! Note: assignments may only apply material from meeting 1 to meeting 6.</w:t>
+      </w:r>
+    </w:p>
+    <w:p>
+      <w:pPr>
+        <w:pStyle w:val="Default"/>
         <w:rPr>
           <w:b/>
           <w:bCs/>
@@ -2058,521 +1605,16 @@
           <w:szCs w:val="23"/>
         </w:rPr>
       </w:pPr>
-    </w:p>
-    <w:p>
-      <w:pPr>
-        <w:pStyle w:val="Default"/>
-        <w:numPr>
-          <w:ilvl w:val="0"/>
-          <w:numId w:val="18"/>
-        </w:numPr>
-        <w:spacing w:after="169"/>
-        <w:rPr>
-          <w:sz w:val="23"/>
-          <w:szCs w:val="23"/>
-        </w:rPr>
-      </w:pPr>
-      <w:r>
-        <w:rPr>
-          <w:sz w:val="23"/>
-          <w:szCs w:val="23"/>
-        </w:rPr>
-        <w:t xml:space="preserve">a. </w:t>
-      </w:r>
-      <w:r>
-        <w:rPr>
-          <w:sz w:val="23"/>
-          <w:szCs w:val="23"/>
-        </w:rPr>
-        <w:tab/>
-        <w:t xml:space="preserve">Input = name, category, </w:t>
-      </w:r>
-      <w:proofErr w:type="spellStart"/>
-      <w:r>
-        <w:rPr>
-          <w:sz w:val="23"/>
-          <w:szCs w:val="23"/>
-        </w:rPr>
-        <w:t>workHours</w:t>
-      </w:r>
-      <w:proofErr w:type="spellEnd"/>
-      <w:r>
-        <w:rPr>
-          <w:sz w:val="23"/>
-          <w:szCs w:val="23"/>
-        </w:rPr>
-        <w:t xml:space="preserve">, </w:t>
-      </w:r>
-      <w:proofErr w:type="spellStart"/>
-      <w:r>
-        <w:rPr>
-          <w:sz w:val="23"/>
-          <w:szCs w:val="23"/>
-        </w:rPr>
-        <w:t>salaryPerHour</w:t>
-      </w:r>
-      <w:proofErr w:type="spellEnd"/>
-      <w:r>
-        <w:rPr>
-          <w:sz w:val="23"/>
-          <w:szCs w:val="23"/>
-        </w:rPr>
-        <w:t>, overtime</w:t>
-      </w:r>
     </w:p>
     <w:p>
       <w:pPr>
         <w:pStyle w:val="Default"/>
         <w:spacing w:after="169"/>
-        <w:ind w:left="720"/>
-        <w:rPr>
-          <w:sz w:val="23"/>
-          <w:szCs w:val="23"/>
-        </w:rPr>
-      </w:pPr>
-      <w:r>
-        <w:rPr>
-          <w:sz w:val="23"/>
-          <w:szCs w:val="23"/>
-        </w:rPr>
-        <w:t xml:space="preserve">Output = </w:t>
-      </w:r>
-      <w:proofErr w:type="spellStart"/>
-      <w:r>
-        <w:rPr>
-          <w:sz w:val="23"/>
-          <w:szCs w:val="23"/>
-        </w:rPr>
-        <w:t>basicSalary</w:t>
-      </w:r>
-      <w:proofErr w:type="spellEnd"/>
-      <w:r>
-        <w:rPr>
-          <w:sz w:val="23"/>
-          <w:szCs w:val="23"/>
-        </w:rPr>
-        <w:t>, bonus, salary</w:t>
-      </w:r>
-    </w:p>
-    <w:p>
-      <w:pPr>
-        <w:pStyle w:val="Default"/>
-        <w:spacing w:after="169"/>
-        <w:ind w:left="720"/>
-        <w:rPr>
-          <w:sz w:val="23"/>
-          <w:szCs w:val="23"/>
-        </w:rPr>
-      </w:pPr>
-      <w:r>
-        <w:rPr>
-          <w:sz w:val="23"/>
-          <w:szCs w:val="23"/>
-        </w:rPr>
-        <w:t xml:space="preserve">Process = input name -&gt; input category -&gt; input </w:t>
-      </w:r>
-      <w:proofErr w:type="spellStart"/>
-      <w:r>
-        <w:rPr>
-          <w:sz w:val="23"/>
-          <w:szCs w:val="23"/>
-        </w:rPr>
-        <w:t>workHours</w:t>
-      </w:r>
-      <w:proofErr w:type="spellEnd"/>
-      <w:r>
-        <w:rPr>
-          <w:sz w:val="23"/>
-          <w:szCs w:val="23"/>
-        </w:rPr>
-        <w:t xml:space="preserve"> -&gt; input </w:t>
-      </w:r>
-      <w:proofErr w:type="spellStart"/>
-      <w:r>
-        <w:rPr>
-          <w:sz w:val="23"/>
-          <w:szCs w:val="23"/>
-        </w:rPr>
-        <w:t>salaryPerHour</w:t>
-      </w:r>
-      <w:proofErr w:type="spellEnd"/>
-      <w:r>
-        <w:rPr>
-          <w:sz w:val="23"/>
-          <w:szCs w:val="23"/>
-        </w:rPr>
-        <w:t xml:space="preserve"> -&gt; input overtime -&gt; calculate </w:t>
-      </w:r>
-      <w:proofErr w:type="spellStart"/>
-      <w:r>
-        <w:rPr>
-          <w:sz w:val="23"/>
-          <w:szCs w:val="23"/>
-        </w:rPr>
-        <w:t>basicSalary</w:t>
-      </w:r>
-      <w:proofErr w:type="spellEnd"/>
-      <w:r>
-        <w:rPr>
-          <w:sz w:val="23"/>
-          <w:szCs w:val="23"/>
-        </w:rPr>
-        <w:t xml:space="preserve"> -&gt; calculate bonus -&gt; calculate salary</w:t>
-      </w:r>
-    </w:p>
-    <w:p>
-      <w:pPr>
-        <w:pStyle w:val="Default"/>
-        <w:spacing w:after="169"/>
-        <w:ind w:left="284"/>
-        <w:rPr>
-          <w:sz w:val="23"/>
-          <w:szCs w:val="23"/>
-        </w:rPr>
-      </w:pPr>
-      <w:r>
-        <w:rPr>
-          <w:sz w:val="23"/>
-          <w:szCs w:val="23"/>
-        </w:rPr>
-        <w:t xml:space="preserve"> b.</w:t>
-      </w:r>
-      <w:r>
-        <w:rPr>
-          <w:sz w:val="23"/>
-          <w:szCs w:val="23"/>
-        </w:rPr>
-        <w:tab/>
-        <w:t>String name</w:t>
-      </w:r>
-    </w:p>
-    <w:p>
-      <w:pPr>
-        <w:pStyle w:val="Default"/>
-        <w:spacing w:after="169"/>
-        <w:ind w:left="284"/>
-        <w:rPr>
-          <w:sz w:val="23"/>
-          <w:szCs w:val="23"/>
-        </w:rPr>
-      </w:pPr>
-      <w:r>
-        <w:rPr>
-          <w:sz w:val="23"/>
-          <w:szCs w:val="23"/>
-        </w:rPr>
-        <w:tab/>
-        <w:t>int category</w:t>
-      </w:r>
-    </w:p>
-    <w:p>
-      <w:pPr>
-        <w:pStyle w:val="Default"/>
-        <w:spacing w:after="169"/>
-        <w:ind w:left="284" w:firstLine="436"/>
-        <w:rPr>
-          <w:sz w:val="23"/>
-          <w:szCs w:val="23"/>
-        </w:rPr>
-      </w:pPr>
-      <w:r>
-        <w:rPr>
-          <w:sz w:val="23"/>
-          <w:szCs w:val="23"/>
-        </w:rPr>
-        <w:t xml:space="preserve">int </w:t>
-      </w:r>
-      <w:proofErr w:type="spellStart"/>
-      <w:r>
-        <w:rPr>
-          <w:sz w:val="23"/>
-          <w:szCs w:val="23"/>
-        </w:rPr>
-        <w:t>workHours</w:t>
-      </w:r>
-      <w:proofErr w:type="spellEnd"/>
-    </w:p>
-    <w:p>
-      <w:pPr>
-        <w:pStyle w:val="Default"/>
-        <w:spacing w:after="169"/>
-        <w:ind w:left="284" w:firstLine="436"/>
-        <w:rPr>
-          <w:sz w:val="23"/>
-          <w:szCs w:val="23"/>
-        </w:rPr>
-      </w:pPr>
-      <w:r>
-        <w:rPr>
-          <w:sz w:val="23"/>
-          <w:szCs w:val="23"/>
-        </w:rPr>
-        <w:t xml:space="preserve">int </w:t>
-      </w:r>
-      <w:proofErr w:type="spellStart"/>
-      <w:r>
-        <w:rPr>
-          <w:sz w:val="23"/>
-          <w:szCs w:val="23"/>
-        </w:rPr>
-        <w:t>salaryPerHour</w:t>
-      </w:r>
-      <w:proofErr w:type="spellEnd"/>
-    </w:p>
-    <w:p>
-      <w:pPr>
-        <w:pStyle w:val="Default"/>
-        <w:spacing w:after="169"/>
-        <w:ind w:left="284" w:firstLine="436"/>
-        <w:rPr>
-          <w:sz w:val="23"/>
-          <w:szCs w:val="23"/>
-        </w:rPr>
-      </w:pPr>
-      <w:r>
-        <w:rPr>
-          <w:sz w:val="23"/>
-          <w:szCs w:val="23"/>
-        </w:rPr>
-        <w:t xml:space="preserve">int </w:t>
-      </w:r>
-      <w:r>
-        <w:rPr>
-          <w:sz w:val="23"/>
-          <w:szCs w:val="23"/>
-        </w:rPr>
-        <w:t>overtime</w:t>
-      </w:r>
-    </w:p>
-    <w:p>
-      <w:pPr>
-        <w:pStyle w:val="Default"/>
-        <w:spacing w:after="169"/>
-        <w:ind w:left="284" w:firstLine="436"/>
-        <w:rPr>
-          <w:sz w:val="23"/>
-          <w:szCs w:val="23"/>
-        </w:rPr>
-      </w:pPr>
-      <w:r>
-        <w:rPr>
-          <w:sz w:val="23"/>
-          <w:szCs w:val="23"/>
-        </w:rPr>
-        <w:t xml:space="preserve">int </w:t>
-      </w:r>
-      <w:r>
-        <w:rPr>
-          <w:sz w:val="23"/>
-          <w:szCs w:val="23"/>
-        </w:rPr>
-        <w:t>tip</w:t>
-      </w:r>
-      <w:r>
-        <w:rPr>
-          <w:sz w:val="23"/>
-          <w:szCs w:val="23"/>
-        </w:rPr>
-        <w:t xml:space="preserve"> = 20000</w:t>
-      </w:r>
-    </w:p>
-    <w:p>
-      <w:pPr>
-        <w:pStyle w:val="Default"/>
-        <w:spacing w:after="169"/>
-        <w:ind w:left="284" w:firstLine="436"/>
-        <w:rPr>
-          <w:sz w:val="23"/>
-          <w:szCs w:val="23"/>
-        </w:rPr>
-      </w:pPr>
-      <w:r>
-        <w:rPr>
-          <w:sz w:val="23"/>
-          <w:szCs w:val="23"/>
-        </w:rPr>
-        <w:t xml:space="preserve">int </w:t>
-      </w:r>
-      <w:proofErr w:type="spellStart"/>
-      <w:r>
-        <w:rPr>
-          <w:sz w:val="23"/>
-          <w:szCs w:val="23"/>
-        </w:rPr>
-        <w:t>basicSalary</w:t>
-      </w:r>
-      <w:proofErr w:type="spellEnd"/>
-    </w:p>
-    <w:p>
-      <w:pPr>
-        <w:pStyle w:val="Default"/>
-        <w:spacing w:after="169"/>
-        <w:ind w:left="284" w:firstLine="436"/>
-        <w:rPr>
-          <w:sz w:val="23"/>
-          <w:szCs w:val="23"/>
-        </w:rPr>
-      </w:pPr>
-      <w:r>
-        <w:rPr>
-          <w:sz w:val="23"/>
-          <w:szCs w:val="23"/>
-        </w:rPr>
-        <w:t xml:space="preserve">int </w:t>
-      </w:r>
-      <w:r>
-        <w:rPr>
-          <w:sz w:val="23"/>
-          <w:szCs w:val="23"/>
-        </w:rPr>
-        <w:t>bonus</w:t>
-      </w:r>
-    </w:p>
-    <w:p>
-      <w:pPr>
-        <w:pStyle w:val="Default"/>
-        <w:spacing w:after="169"/>
-        <w:ind w:left="284" w:firstLine="436"/>
-        <w:rPr>
-          <w:sz w:val="23"/>
-          <w:szCs w:val="23"/>
-        </w:rPr>
-      </w:pPr>
-      <w:r>
-        <w:rPr>
-          <w:sz w:val="23"/>
-          <w:szCs w:val="23"/>
-        </w:rPr>
-        <w:t xml:space="preserve">int </w:t>
-      </w:r>
-      <w:r>
-        <w:rPr>
-          <w:sz w:val="23"/>
-          <w:szCs w:val="23"/>
-        </w:rPr>
-        <w:t>salary</w:t>
-      </w:r>
-    </w:p>
-    <w:p>
-      <w:pPr>
-        <w:pStyle w:val="Default"/>
-        <w:spacing w:after="169"/>
-        <w:ind w:left="284" w:firstLine="436"/>
-        <w:rPr>
-          <w:sz w:val="23"/>
-          <w:szCs w:val="23"/>
-        </w:rPr>
-      </w:pPr>
-    </w:p>
-    <w:p>
-      <w:pPr>
-        <w:pStyle w:val="Default"/>
-        <w:numPr>
-          <w:ilvl w:val="0"/>
-          <w:numId w:val="19"/>
-        </w:numPr>
-        <w:spacing w:after="169"/>
-        <w:rPr>
-          <w:sz w:val="23"/>
-          <w:szCs w:val="23"/>
-        </w:rPr>
-      </w:pPr>
-      <w:r>
-        <w:rPr>
-          <w:noProof/>
-          <w:sz w:val="23"/>
-          <w:szCs w:val="23"/>
-        </w:rPr>
-        <w:lastRenderedPageBreak/>
-        <w:drawing>
-          <wp:inline distT="0" distB="0" distL="0" distR="0" wp14:anchorId="6DE51D7A" wp14:editId="4677B0D3">
-            <wp:extent cx="5731510" cy="4591050"/>
-            <wp:effectExtent l="0" t="0" r="2540" b="0"/>
-            <wp:docPr id="1032305924" name="Picture 1"/>
-            <wp:cNvGraphicFramePr>
-              <a:graphicFrameLocks xmlns:a="http://schemas.openxmlformats.org/drawingml/2006/main" noChangeAspect="1"/>
-            </wp:cNvGraphicFramePr>
-            <a:graphic xmlns:a="http://schemas.openxmlformats.org/drawingml/2006/main">
-              <a:graphicData uri="http://schemas.openxmlformats.org/drawingml/2006/picture">
-                <pic:pic xmlns:pic="http://schemas.openxmlformats.org/drawingml/2006/picture">
-                  <pic:nvPicPr>
-                    <pic:cNvPr id="1032305924" name=""/>
-                    <pic:cNvPicPr/>
-                  </pic:nvPicPr>
-                  <pic:blipFill>
-                    <a:blip r:embed="rId9"/>
-                    <a:stretch>
-                      <a:fillRect/>
-                    </a:stretch>
-                  </pic:blipFill>
-                  <pic:spPr>
-                    <a:xfrm>
-                      <a:off x="0" y="0"/>
-                      <a:ext cx="5731510" cy="4591050"/>
-                    </a:xfrm>
-                    <a:prstGeom prst="rect">
-                      <a:avLst/>
-                    </a:prstGeom>
-                  </pic:spPr>
-                </pic:pic>
-              </a:graphicData>
-            </a:graphic>
-          </wp:inline>
-        </w:drawing>
-      </w:r>
-    </w:p>
-    <w:p>
-      <w:pPr>
-        <w:pStyle w:val="Default"/>
-        <w:spacing w:after="169"/>
-        <w:ind w:left="720"/>
-        <w:rPr>
-          <w:sz w:val="23"/>
-          <w:szCs w:val="23"/>
-        </w:rPr>
-      </w:pPr>
-      <w:r>
-        <w:rPr>
-          <w:noProof/>
-          <w:sz w:val="23"/>
-          <w:szCs w:val="23"/>
-        </w:rPr>
-        <w:drawing>
-          <wp:inline distT="0" distB="0" distL="0" distR="0" wp14:anchorId="00A62AA9" wp14:editId="01BF35EB">
-            <wp:extent cx="3289469" cy="1682836"/>
-            <wp:effectExtent l="0" t="0" r="6350" b="0"/>
-            <wp:docPr id="168664127" name="Picture 1"/>
-            <wp:cNvGraphicFramePr>
-              <a:graphicFrameLocks xmlns:a="http://schemas.openxmlformats.org/drawingml/2006/main" noChangeAspect="1"/>
-            </wp:cNvGraphicFramePr>
-            <a:graphic xmlns:a="http://schemas.openxmlformats.org/drawingml/2006/main">
-              <a:graphicData uri="http://schemas.openxmlformats.org/drawingml/2006/picture">
-                <pic:pic xmlns:pic="http://schemas.openxmlformats.org/drawingml/2006/picture">
-                  <pic:nvPicPr>
-                    <pic:cNvPr id="168664127" name=""/>
-                    <pic:cNvPicPr/>
-                  </pic:nvPicPr>
-                  <pic:blipFill>
-                    <a:blip r:embed="rId10"/>
-                    <a:stretch>
-                      <a:fillRect/>
-                    </a:stretch>
-                  </pic:blipFill>
-                  <pic:spPr>
-                    <a:xfrm>
-                      <a:off x="0" y="0"/>
-                      <a:ext cx="3289469" cy="1682836"/>
-                    </a:xfrm>
-                    <a:prstGeom prst="rect">
-                      <a:avLst/>
-                    </a:prstGeom>
-                  </pic:spPr>
-                </pic:pic>
-              </a:graphicData>
-            </a:graphic>
-          </wp:inline>
-        </w:drawing>
-      </w:r>
+        <w:rPr>
+          <w:sz w:val="23"/>
+          <w:szCs w:val="23"/>
+        </w:rPr>
+      </w:pPr>
     </w:p>
     <w:sectPr>
       <w:pgSz w:w="11906" w:h="16838"/>

</xml_diff>